<commit_message>
les etapes d'un projet web
</commit_message>
<xml_diff>
--- a/Prise de note/Prise de note.docx
+++ b/Prise de note/Prise de note.docx
@@ -1,6 +1,6 @@
 
 <file path=word/document.xml><?xml version="1.0" encoding="utf-8"?>
-<w:document xmlns:wpc="http://schemas.microsoft.com/office/word/2010/wordprocessingCanvas" xmlns:cx="http://schemas.microsoft.com/office/drawing/2014/chartex" xmlns:cx1="http://schemas.microsoft.com/office/drawing/2015/9/8/chartex" xmlns:cx2="http://schemas.microsoft.com/office/drawing/2015/10/21/chartex" xmlns:cx3="http://schemas.microsoft.com/office/drawing/2016/5/9/chartex" xmlns:cx4="http://schemas.microsoft.com/office/drawing/2016/5/10/chartex" xmlns:cx5="http://schemas.microsoft.com/office/drawing/2016/5/11/chartex" xmlns:cx6="http://schemas.microsoft.com/office/drawing/2016/5/12/chartex" xmlns:cx7="http://schemas.microsoft.com/office/drawing/2016/5/13/chartex" xmlns:cx8="http://schemas.microsoft.com/office/drawing/2016/5/14/chartex" xmlns:mc="http://schemas.openxmlformats.org/markup-compatibility/2006" xmlns:aink="http://schemas.microsoft.com/office/drawing/2016/ink" xmlns:am3d="http://schemas.microsoft.com/office/drawing/2017/model3d" xmlns:o="urn:schemas-microsoft-com:office:office" xmlns:oel="http://schemas.microsoft.com/office/2019/extlst" xmlns:r="http://schemas.openxmlformats.org/officeDocument/2006/relationships" xmlns:m="http://schemas.openxmlformats.org/officeDocument/2006/math" xmlns:v="urn:schemas-microsoft-com:vml" xmlns:wp14="http://schemas.microsoft.com/office/word/2010/wordprocessingDrawing" xmlns:wp="http://schemas.openxmlformats.org/drawingml/2006/wordprocessingDrawing" xmlns:w10="urn:schemas-microsoft-com:office:word" xmlns:w="http://schemas.openxmlformats.org/wordprocessingml/2006/main" xmlns:w14="http://schemas.microsoft.com/office/word/2010/wordml" xmlns:w15="http://schemas.microsoft.com/office/word/2012/wordml" xmlns:w16cex="http://schemas.microsoft.com/office/word/2018/wordml/cex" xmlns:w16cid="http://schemas.microsoft.com/office/word/2016/wordml/cid" xmlns:w16="http://schemas.microsoft.com/office/word/2018/wordml" xmlns:w16sdtdh="http://schemas.microsoft.com/office/word/2020/wordml/sdtdatahash" xmlns:w16se="http://schemas.microsoft.com/office/word/2015/wordml/symex" xmlns:wpg="http://schemas.microsoft.com/office/word/2010/wordprocessingGroup" xmlns:wpi="http://schemas.microsoft.com/office/word/2010/wordprocessingInk" xmlns:wne="http://schemas.microsoft.com/office/word/2006/wordml" xmlns:wps="http://schemas.microsoft.com/office/word/2010/wordprocessingShape" mc:Ignorable="w14 w15 w16se w16cid w16 w16cex w16sdtdh wp14">
+<w:document xmlns:wpc="http://schemas.microsoft.com/office/word/2010/wordprocessingCanvas" xmlns:cx="http://schemas.microsoft.com/office/drawing/2014/chartex" xmlns:cx1="http://schemas.microsoft.com/office/drawing/2015/9/8/chartex" xmlns:cx2="http://schemas.microsoft.com/office/drawing/2015/10/21/chartex" xmlns:cx3="http://schemas.microsoft.com/office/drawing/2016/5/9/chartex" xmlns:cx4="http://schemas.microsoft.com/office/drawing/2016/5/10/chartex" xmlns:cx5="http://schemas.microsoft.com/office/drawing/2016/5/11/chartex" xmlns:cx6="http://schemas.microsoft.com/office/drawing/2016/5/12/chartex" xmlns:cx7="http://schemas.microsoft.com/office/drawing/2016/5/13/chartex" xmlns:cx8="http://schemas.microsoft.com/office/drawing/2016/5/14/chartex" xmlns:mc="http://schemas.openxmlformats.org/markup-compatibility/2006" xmlns:aink="http://schemas.microsoft.com/office/drawing/2016/ink" xmlns:am3d="http://schemas.microsoft.com/office/drawing/2017/model3d" xmlns:o="urn:schemas-microsoft-com:office:office" xmlns:r="http://schemas.openxmlformats.org/officeDocument/2006/relationships" xmlns:m="http://schemas.openxmlformats.org/officeDocument/2006/math" xmlns:v="urn:schemas-microsoft-com:vml" xmlns:wp14="http://schemas.microsoft.com/office/word/2010/wordprocessingDrawing" xmlns:wp="http://schemas.openxmlformats.org/drawingml/2006/wordprocessingDrawing" xmlns:w10="urn:schemas-microsoft-com:office:word" xmlns:w="http://schemas.openxmlformats.org/wordprocessingml/2006/main" xmlns:w14="http://schemas.microsoft.com/office/word/2010/wordml" xmlns:w15="http://schemas.microsoft.com/office/word/2012/wordml" xmlns:w16cex="http://schemas.microsoft.com/office/word/2018/wordml/cex" xmlns:w16cid="http://schemas.microsoft.com/office/word/2016/wordml/cid" xmlns:w16="http://schemas.microsoft.com/office/word/2018/wordml" xmlns:w16sdtdh="http://schemas.microsoft.com/office/word/2020/wordml/sdtdatahash" xmlns:w16se="http://schemas.microsoft.com/office/word/2015/wordml/symex" xmlns:wpg="http://schemas.microsoft.com/office/word/2010/wordprocessingGroup" xmlns:wpi="http://schemas.microsoft.com/office/word/2010/wordprocessingInk" xmlns:wne="http://schemas.microsoft.com/office/word/2006/wordml" xmlns:wps="http://schemas.microsoft.com/office/word/2010/wordprocessingShape" mc:Ignorable="w14 w15 w16se w16cid w16 w16cex w16sdtdh wp14">
   <w:body>
     <w:p>
       <w:r>
@@ -26,23 +26,7 @@
           <w:rFonts w:ascii="Calibri" w:hAnsi="Calibri" w:cs="Calibri"/>
           <w:shd w:val="clear" w:color="auto" w:fill="FFFFFF"/>
         </w:rPr>
-        <w:t xml:space="preserve">1/ Créer un dépôt public et le </w:t>
-      </w:r>
-      <w:r>
-        <w:rPr>
-          <w:rStyle w:val="normaltextrun"/>
-          <w:rFonts w:ascii="Calibri" w:hAnsi="Calibri" w:cs="Calibri"/>
-          <w:shd w:val="clear" w:color="auto" w:fill="FFFFFF"/>
-        </w:rPr>
-        <w:t>rendre</w:t>
-      </w:r>
-      <w:r>
-        <w:rPr>
-          <w:rStyle w:val="normaltextrun"/>
-          <w:rFonts w:ascii="Calibri" w:hAnsi="Calibri" w:cs="Calibri"/>
-          <w:shd w:val="clear" w:color="auto" w:fill="FFFFFF"/>
-        </w:rPr>
-        <w:t xml:space="preserve"> à </w:t>
+        <w:t>1/ Créer un dépôt public et le rendre à </w:t>
       </w:r>
       <w:r>
         <w:rPr>
@@ -618,11 +602,277 @@
     </w:p>
     <w:p>
       <w:pPr>
+        <w:ind w:left="360"/>
+      </w:pPr>
+    </w:p>
+    <w:p>
+      <w:pPr>
+        <w:ind w:left="360"/>
+      </w:pPr>
+    </w:p>
+    <w:p>
+      <w:r>
+        <w:br w:type="page"/>
+      </w:r>
+    </w:p>
+    <w:p>
+      <w:pPr>
+        <w:pStyle w:val="Titre"/>
+        <w:rPr>
+          <w:u w:val="single"/>
+        </w:rPr>
+      </w:pPr>
+      <w:r>
+        <w:rPr>
+          <w:u w:val="single"/>
+        </w:rPr>
+        <w:lastRenderedPageBreak/>
+        <w:t>Les étapes d’un projet web</w:t>
+      </w:r>
+    </w:p>
+    <w:p/>
+    <w:p>
+      <w:pPr>
+        <w:ind w:left="360"/>
+        <w:jc w:val="center"/>
+      </w:pPr>
+      <w:r>
+        <w:rPr>
+          <w:noProof/>
+        </w:rPr>
+        <w:drawing>
+          <wp:inline distT="0" distB="0" distL="0" distR="0" wp14:anchorId="182A9F73" wp14:editId="58DB62FC">
+            <wp:extent cx="3491162" cy="4775200"/>
+            <wp:effectExtent l="0" t="0" r="0" b="6350"/>
+            <wp:docPr id="1" name="Image 1"/>
+            <wp:cNvGraphicFramePr>
+              <a:graphicFrameLocks xmlns:a="http://schemas.openxmlformats.org/drawingml/2006/main" noChangeAspect="1"/>
+            </wp:cNvGraphicFramePr>
+            <a:graphic xmlns:a="http://schemas.openxmlformats.org/drawingml/2006/main">
+              <a:graphicData uri="http://schemas.openxmlformats.org/drawingml/2006/picture">
+                <pic:pic xmlns:pic="http://schemas.openxmlformats.org/drawingml/2006/picture">
+                  <pic:nvPicPr>
+                    <pic:cNvPr id="1" name="Image 1"/>
+                    <pic:cNvPicPr/>
+                  </pic:nvPicPr>
+                  <pic:blipFill>
+                    <a:blip r:embed="rId7">
+                      <a:extLst>
+                        <a:ext uri="{28A0092B-C50C-407E-A947-70E740481C1C}">
+                          <a14:useLocalDpi xmlns:a14="http://schemas.microsoft.com/office/drawing/2010/main" val="0"/>
+                        </a:ext>
+                      </a:extLst>
+                    </a:blip>
+                    <a:stretch>
+                      <a:fillRect/>
+                    </a:stretch>
+                  </pic:blipFill>
+                  <pic:spPr>
+                    <a:xfrm>
+                      <a:off x="0" y="0"/>
+                      <a:ext cx="3497848" cy="4784345"/>
+                    </a:xfrm>
+                    <a:prstGeom prst="rect">
+                      <a:avLst/>
+                    </a:prstGeom>
+                  </pic:spPr>
+                </pic:pic>
+              </a:graphicData>
+            </a:graphic>
+          </wp:inline>
+        </w:drawing>
+      </w:r>
+    </w:p>
+    <w:p>
+      <w:pPr>
+        <w:ind w:left="360"/>
+      </w:pPr>
+    </w:p>
+    <w:p>
+      <w:pPr>
+        <w:ind w:left="360"/>
+        <w:rPr>
+          <w:b/>
+          <w:bCs/>
+          <w:u w:val="single"/>
+        </w:rPr>
+      </w:pPr>
+      <w:r>
+        <w:rPr>
+          <w:b/>
+          <w:bCs/>
+          <w:u w:val="single"/>
+        </w:rPr>
+        <w:t xml:space="preserve">Les différents projets web : </w:t>
+      </w:r>
+    </w:p>
+    <w:p>
+      <w:pPr>
         <w:pStyle w:val="Paragraphedeliste"/>
         <w:numPr>
           <w:ilvl w:val="0"/>
           <w:numId w:val="1"/>
         </w:numPr>
+      </w:pPr>
+      <w:r>
+        <w:rPr>
+          <w:color w:val="FF0000"/>
+        </w:rPr>
+        <w:t>Le site statique </w:t>
+      </w:r>
+      <w:r>
+        <w:t>: les pages web sont envoyées au client telles qu’elles sont stockées sur le serveur web.</w:t>
+      </w:r>
+    </w:p>
+    <w:p>
+      <w:pPr>
+        <w:pStyle w:val="Paragraphedeliste"/>
+        <w:numPr>
+          <w:ilvl w:val="0"/>
+          <w:numId w:val="1"/>
+        </w:numPr>
+      </w:pPr>
+      <w:r>
+        <w:rPr>
+          <w:color w:val="FF0000"/>
+        </w:rPr>
+        <w:t>Le site dynamique </w:t>
+      </w:r>
+      <w:r>
+        <w:t>: les sites dont le javascript est prépondèrent, les applications web</w:t>
+      </w:r>
+    </w:p>
+    <w:p>
+      <w:pPr>
+        <w:pStyle w:val="Paragraphedeliste"/>
+        <w:numPr>
+          <w:ilvl w:val="0"/>
+          <w:numId w:val="1"/>
+        </w:numPr>
+      </w:pPr>
+      <w:r>
+        <w:t>Les extranets</w:t>
+      </w:r>
+    </w:p>
+    <w:p>
+      <w:pPr>
+        <w:pStyle w:val="Paragraphedeliste"/>
+        <w:numPr>
+          <w:ilvl w:val="0"/>
+          <w:numId w:val="1"/>
+        </w:numPr>
+      </w:pPr>
+      <w:r>
+        <w:t>Les intranets</w:t>
+      </w:r>
+    </w:p>
+    <w:p>
+      <w:pPr>
+        <w:pStyle w:val="Paragraphedeliste"/>
+        <w:numPr>
+          <w:ilvl w:val="0"/>
+          <w:numId w:val="1"/>
+        </w:numPr>
+      </w:pPr>
+      <w:r>
+        <w:t>Les projets web et mobile</w:t>
+      </w:r>
+    </w:p>
+    <w:p>
+      <w:r>
+        <w:t>Les acteurs d’un projet</w:t>
+      </w:r>
+    </w:p>
+    <w:p>
+      <w:r>
+        <w:t>MOA : La maitrise d’ouvrage</w:t>
+      </w:r>
+    </w:p>
+    <w:p>
+      <w:r>
+        <w:t>C’est elle qui constitue l’équipe du projet, le suivi des budgets.</w:t>
+      </w:r>
+    </w:p>
+    <w:p>
+      <w:r>
+        <w:t>Elle fait la méditation.</w:t>
+      </w:r>
+    </w:p>
+    <w:p>
+      <w:r>
+        <w:t>MOE : La maitrise d’œuvre.</w:t>
+      </w:r>
+    </w:p>
+    <w:p>
+      <w:pPr>
+        <w:jc w:val="center"/>
+      </w:pPr>
+      <w:r>
+        <w:rPr>
+          <w:noProof/>
+        </w:rPr>
+        <w:lastRenderedPageBreak/>
+        <w:drawing>
+          <wp:inline distT="0" distB="0" distL="0" distR="0" wp14:anchorId="160CF486" wp14:editId="70C58693">
+            <wp:extent cx="4524375" cy="2266950"/>
+            <wp:effectExtent l="0" t="0" r="9525" b="0"/>
+            <wp:docPr id="2" name="Image 2"/>
+            <wp:cNvGraphicFramePr>
+              <a:graphicFrameLocks xmlns:a="http://schemas.openxmlformats.org/drawingml/2006/main" noChangeAspect="1"/>
+            </wp:cNvGraphicFramePr>
+            <a:graphic xmlns:a="http://schemas.openxmlformats.org/drawingml/2006/main">
+              <a:graphicData uri="http://schemas.openxmlformats.org/drawingml/2006/picture">
+                <pic:pic xmlns:pic="http://schemas.openxmlformats.org/drawingml/2006/picture">
+                  <pic:nvPicPr>
+                    <pic:cNvPr id="0" name="Picture 1"/>
+                    <pic:cNvPicPr>
+                      <a:picLocks noChangeAspect="1" noChangeArrowheads="1"/>
+                    </pic:cNvPicPr>
+                  </pic:nvPicPr>
+                  <pic:blipFill>
+                    <a:blip r:embed="rId8">
+                      <a:extLst>
+                        <a:ext uri="{28A0092B-C50C-407E-A947-70E740481C1C}">
+                          <a14:useLocalDpi xmlns:a14="http://schemas.microsoft.com/office/drawing/2010/main" val="0"/>
+                        </a:ext>
+                      </a:extLst>
+                    </a:blip>
+                    <a:srcRect/>
+                    <a:stretch>
+                      <a:fillRect/>
+                    </a:stretch>
+                  </pic:blipFill>
+                  <pic:spPr bwMode="auto">
+                    <a:xfrm>
+                      <a:off x="0" y="0"/>
+                      <a:ext cx="4524375" cy="2266950"/>
+                    </a:xfrm>
+                    <a:prstGeom prst="rect">
+                      <a:avLst/>
+                    </a:prstGeom>
+                    <a:noFill/>
+                    <a:ln>
+                      <a:noFill/>
+                    </a:ln>
+                  </pic:spPr>
+                </pic:pic>
+              </a:graphicData>
+            </a:graphic>
+          </wp:inline>
+        </w:drawing>
+      </w:r>
+    </w:p>
+    <w:p>
+      <w:pPr>
+        <w:ind w:left="360"/>
+      </w:pPr>
+      <w:r>
+        <w:t>Comité de suivi.</w:t>
+      </w:r>
+    </w:p>
+    <w:p>
+      <w:pPr>
+        <w:ind w:left="360"/>
       </w:pPr>
     </w:p>
     <w:sectPr>
@@ -635,8 +885,58 @@
 </w:document>
 </file>
 
+<file path=word/endnotes.xml><?xml version="1.0" encoding="utf-8"?>
+<w:endnotes xmlns:wpc="http://schemas.microsoft.com/office/word/2010/wordprocessingCanvas" xmlns:cx="http://schemas.microsoft.com/office/drawing/2014/chartex" xmlns:cx1="http://schemas.microsoft.com/office/drawing/2015/9/8/chartex" xmlns:cx2="http://schemas.microsoft.com/office/drawing/2015/10/21/chartex" xmlns:cx3="http://schemas.microsoft.com/office/drawing/2016/5/9/chartex" xmlns:cx4="http://schemas.microsoft.com/office/drawing/2016/5/10/chartex" xmlns:cx5="http://schemas.microsoft.com/office/drawing/2016/5/11/chartex" xmlns:cx6="http://schemas.microsoft.com/office/drawing/2016/5/12/chartex" xmlns:cx7="http://schemas.microsoft.com/office/drawing/2016/5/13/chartex" xmlns:cx8="http://schemas.microsoft.com/office/drawing/2016/5/14/chartex" xmlns:mc="http://schemas.openxmlformats.org/markup-compatibility/2006" xmlns:aink="http://schemas.microsoft.com/office/drawing/2016/ink" xmlns:am3d="http://schemas.microsoft.com/office/drawing/2017/model3d" xmlns:o="urn:schemas-microsoft-com:office:office" xmlns:r="http://schemas.openxmlformats.org/officeDocument/2006/relationships" xmlns:m="http://schemas.openxmlformats.org/officeDocument/2006/math" xmlns:v="urn:schemas-microsoft-com:vml" xmlns:wp14="http://schemas.microsoft.com/office/word/2010/wordprocessingDrawing" xmlns:wp="http://schemas.openxmlformats.org/drawingml/2006/wordprocessingDrawing" xmlns:w10="urn:schemas-microsoft-com:office:word" xmlns:w="http://schemas.openxmlformats.org/wordprocessingml/2006/main" xmlns:w14="http://schemas.microsoft.com/office/word/2010/wordml" xmlns:w15="http://schemas.microsoft.com/office/word/2012/wordml" xmlns:w16cex="http://schemas.microsoft.com/office/word/2018/wordml/cex" xmlns:w16cid="http://schemas.microsoft.com/office/word/2016/wordml/cid" xmlns:w16="http://schemas.microsoft.com/office/word/2018/wordml" xmlns:w16sdtdh="http://schemas.microsoft.com/office/word/2020/wordml/sdtdatahash" xmlns:w16se="http://schemas.microsoft.com/office/word/2015/wordml/symex" xmlns:wpg="http://schemas.microsoft.com/office/word/2010/wordprocessingGroup" xmlns:wpi="http://schemas.microsoft.com/office/word/2010/wordprocessingInk" xmlns:wne="http://schemas.microsoft.com/office/word/2006/wordml" xmlns:wps="http://schemas.microsoft.com/office/word/2010/wordprocessingShape" mc:Ignorable="w14 w15 w16se w16cid w16 w16cex w16sdtdh wp14">
+  <w:endnote w:type="separator" w:id="-1">
+    <w:p>
+      <w:pPr>
+        <w:spacing w:after="0" w:line="240" w:lineRule="auto"/>
+      </w:pPr>
+      <w:r>
+        <w:separator/>
+      </w:r>
+    </w:p>
+  </w:endnote>
+  <w:endnote w:type="continuationSeparator" w:id="0">
+    <w:p>
+      <w:pPr>
+        <w:spacing w:after="0" w:line="240" w:lineRule="auto"/>
+      </w:pPr>
+      <w:r>
+        <w:continuationSeparator/>
+      </w:r>
+    </w:p>
+  </w:endnote>
+</w:endnotes>
+</file>
+
+<file path=word/footnotes.xml><?xml version="1.0" encoding="utf-8"?>
+<w:footnotes xmlns:wpc="http://schemas.microsoft.com/office/word/2010/wordprocessingCanvas" xmlns:cx="http://schemas.microsoft.com/office/drawing/2014/chartex" xmlns:cx1="http://schemas.microsoft.com/office/drawing/2015/9/8/chartex" xmlns:cx2="http://schemas.microsoft.com/office/drawing/2015/10/21/chartex" xmlns:cx3="http://schemas.microsoft.com/office/drawing/2016/5/9/chartex" xmlns:cx4="http://schemas.microsoft.com/office/drawing/2016/5/10/chartex" xmlns:cx5="http://schemas.microsoft.com/office/drawing/2016/5/11/chartex" xmlns:cx6="http://schemas.microsoft.com/office/drawing/2016/5/12/chartex" xmlns:cx7="http://schemas.microsoft.com/office/drawing/2016/5/13/chartex" xmlns:cx8="http://schemas.microsoft.com/office/drawing/2016/5/14/chartex" xmlns:mc="http://schemas.openxmlformats.org/markup-compatibility/2006" xmlns:aink="http://schemas.microsoft.com/office/drawing/2016/ink" xmlns:am3d="http://schemas.microsoft.com/office/drawing/2017/model3d" xmlns:o="urn:schemas-microsoft-com:office:office" xmlns:r="http://schemas.openxmlformats.org/officeDocument/2006/relationships" xmlns:m="http://schemas.openxmlformats.org/officeDocument/2006/math" xmlns:v="urn:schemas-microsoft-com:vml" xmlns:wp14="http://schemas.microsoft.com/office/word/2010/wordprocessingDrawing" xmlns:wp="http://schemas.openxmlformats.org/drawingml/2006/wordprocessingDrawing" xmlns:w10="urn:schemas-microsoft-com:office:word" xmlns:w="http://schemas.openxmlformats.org/wordprocessingml/2006/main" xmlns:w14="http://schemas.microsoft.com/office/word/2010/wordml" xmlns:w15="http://schemas.microsoft.com/office/word/2012/wordml" xmlns:w16cex="http://schemas.microsoft.com/office/word/2018/wordml/cex" xmlns:w16cid="http://schemas.microsoft.com/office/word/2016/wordml/cid" xmlns:w16="http://schemas.microsoft.com/office/word/2018/wordml" xmlns:w16sdtdh="http://schemas.microsoft.com/office/word/2020/wordml/sdtdatahash" xmlns:w16se="http://schemas.microsoft.com/office/word/2015/wordml/symex" xmlns:wpg="http://schemas.microsoft.com/office/word/2010/wordprocessingGroup" xmlns:wpi="http://schemas.microsoft.com/office/word/2010/wordprocessingInk" xmlns:wne="http://schemas.microsoft.com/office/word/2006/wordml" xmlns:wps="http://schemas.microsoft.com/office/word/2010/wordprocessingShape" mc:Ignorable="w14 w15 w16se w16cid w16 w16cex w16sdtdh wp14">
+  <w:footnote w:type="separator" w:id="-1">
+    <w:p>
+      <w:pPr>
+        <w:spacing w:after="0" w:line="240" w:lineRule="auto"/>
+      </w:pPr>
+      <w:r>
+        <w:separator/>
+      </w:r>
+    </w:p>
+  </w:footnote>
+  <w:footnote w:type="continuationSeparator" w:id="0">
+    <w:p>
+      <w:pPr>
+        <w:spacing w:after="0" w:line="240" w:lineRule="auto"/>
+      </w:pPr>
+      <w:r>
+        <w:continuationSeparator/>
+      </w:r>
+    </w:p>
+  </w:footnote>
+</w:footnotes>
+</file>
+
 <file path=word/numbering.xml><?xml version="1.0" encoding="utf-8"?>
-<w:numbering xmlns:wpc="http://schemas.microsoft.com/office/word/2010/wordprocessingCanvas" xmlns:cx="http://schemas.microsoft.com/office/drawing/2014/chartex" xmlns:cx1="http://schemas.microsoft.com/office/drawing/2015/9/8/chartex" xmlns:cx2="http://schemas.microsoft.com/office/drawing/2015/10/21/chartex" xmlns:cx3="http://schemas.microsoft.com/office/drawing/2016/5/9/chartex" xmlns:cx4="http://schemas.microsoft.com/office/drawing/2016/5/10/chartex" xmlns:cx5="http://schemas.microsoft.com/office/drawing/2016/5/11/chartex" xmlns:cx6="http://schemas.microsoft.com/office/drawing/2016/5/12/chartex" xmlns:cx7="http://schemas.microsoft.com/office/drawing/2016/5/13/chartex" xmlns:cx8="http://schemas.microsoft.com/office/drawing/2016/5/14/chartex" xmlns:mc="http://schemas.openxmlformats.org/markup-compatibility/2006" xmlns:aink="http://schemas.microsoft.com/office/drawing/2016/ink" xmlns:am3d="http://schemas.microsoft.com/office/drawing/2017/model3d" xmlns:o="urn:schemas-microsoft-com:office:office" xmlns:oel="http://schemas.microsoft.com/office/2019/extlst" xmlns:r="http://schemas.openxmlformats.org/officeDocument/2006/relationships" xmlns:m="http://schemas.openxmlformats.org/officeDocument/2006/math" xmlns:v="urn:schemas-microsoft-com:vml" xmlns:wp14="http://schemas.microsoft.com/office/word/2010/wordprocessingDrawing" xmlns:wp="http://schemas.openxmlformats.org/drawingml/2006/wordprocessingDrawing" xmlns:w10="urn:schemas-microsoft-com:office:word" xmlns:w="http://schemas.openxmlformats.org/wordprocessingml/2006/main" xmlns:w14="http://schemas.microsoft.com/office/word/2010/wordml" xmlns:w15="http://schemas.microsoft.com/office/word/2012/wordml" xmlns:w16cex="http://schemas.microsoft.com/office/word/2018/wordml/cex" xmlns:w16cid="http://schemas.microsoft.com/office/word/2016/wordml/cid" xmlns:w16="http://schemas.microsoft.com/office/word/2018/wordml" xmlns:w16sdtdh="http://schemas.microsoft.com/office/word/2020/wordml/sdtdatahash" xmlns:w16se="http://schemas.microsoft.com/office/word/2015/wordml/symex" xmlns:wpg="http://schemas.microsoft.com/office/word/2010/wordprocessingGroup" xmlns:wpi="http://schemas.microsoft.com/office/word/2010/wordprocessingInk" xmlns:wne="http://schemas.microsoft.com/office/word/2006/wordml" xmlns:wps="http://schemas.microsoft.com/office/word/2010/wordprocessingShape" mc:Ignorable="w14 w15 w16se w16cid w16 w16cex w16sdtdh wp14">
+<w:numbering xmlns:wpc="http://schemas.microsoft.com/office/word/2010/wordprocessingCanvas" xmlns:cx="http://schemas.microsoft.com/office/drawing/2014/chartex" xmlns:cx1="http://schemas.microsoft.com/office/drawing/2015/9/8/chartex" xmlns:cx2="http://schemas.microsoft.com/office/drawing/2015/10/21/chartex" xmlns:cx3="http://schemas.microsoft.com/office/drawing/2016/5/9/chartex" xmlns:cx4="http://schemas.microsoft.com/office/drawing/2016/5/10/chartex" xmlns:cx5="http://schemas.microsoft.com/office/drawing/2016/5/11/chartex" xmlns:cx6="http://schemas.microsoft.com/office/drawing/2016/5/12/chartex" xmlns:cx7="http://schemas.microsoft.com/office/drawing/2016/5/13/chartex" xmlns:cx8="http://schemas.microsoft.com/office/drawing/2016/5/14/chartex" xmlns:mc="http://schemas.openxmlformats.org/markup-compatibility/2006" xmlns:aink="http://schemas.microsoft.com/office/drawing/2016/ink" xmlns:am3d="http://schemas.microsoft.com/office/drawing/2017/model3d" xmlns:o="urn:schemas-microsoft-com:office:office" xmlns:r="http://schemas.openxmlformats.org/officeDocument/2006/relationships" xmlns:m="http://schemas.openxmlformats.org/officeDocument/2006/math" xmlns:v="urn:schemas-microsoft-com:vml" xmlns:wp14="http://schemas.microsoft.com/office/word/2010/wordprocessingDrawing" xmlns:wp="http://schemas.openxmlformats.org/drawingml/2006/wordprocessingDrawing" xmlns:w10="urn:schemas-microsoft-com:office:word" xmlns:w="http://schemas.openxmlformats.org/wordprocessingml/2006/main" xmlns:w14="http://schemas.microsoft.com/office/word/2010/wordml" xmlns:w15="http://schemas.microsoft.com/office/word/2012/wordml" xmlns:w16cex="http://schemas.microsoft.com/office/word/2018/wordml/cex" xmlns:w16cid="http://schemas.microsoft.com/office/word/2016/wordml/cid" xmlns:w16="http://schemas.microsoft.com/office/word/2018/wordml" xmlns:w16sdtdh="http://schemas.microsoft.com/office/word/2020/wordml/sdtdatahash" xmlns:w16se="http://schemas.microsoft.com/office/word/2015/wordml/symex" xmlns:wpg="http://schemas.microsoft.com/office/word/2010/wordprocessingGroup" xmlns:wpi="http://schemas.microsoft.com/office/word/2010/wordprocessingInk" xmlns:wne="http://schemas.microsoft.com/office/word/2006/wordml" xmlns:wps="http://schemas.microsoft.com/office/word/2010/wordprocessingShape" mc:Ignorable="w14 w15 w16se w16cid w16 w16cex w16sdtdh wp14">
   <w:abstractNum w:abstractNumId="0" w15:restartNumberingAfterBreak="0">
     <w:nsid w:val="0A3D01ED"/>
     <w:multiLevelType w:val="hybridMultilevel"/>
@@ -749,7 +1049,7 @@
       </w:rPr>
     </w:lvl>
   </w:abstractNum>
-  <w:num w:numId="1" w16cid:durableId="258099775">
+  <w:num w:numId="1">
     <w:abstractNumId w:val="0"/>
   </w:num>
 </w:numbering>
@@ -1202,6 +1502,84 @@
       <w:contextualSpacing/>
     </w:pPr>
   </w:style>
+  <w:style w:type="paragraph" w:styleId="En-tte">
+    <w:name w:val="header"/>
+    <w:basedOn w:val="Normal"/>
+    <w:link w:val="En-tteCar"/>
+    <w:uiPriority w:val="99"/>
+    <w:unhideWhenUsed/>
+    <w:rsid w:val="00057FEE"/>
+    <w:pPr>
+      <w:tabs>
+        <w:tab w:val="center" w:pos="4536"/>
+        <w:tab w:val="right" w:pos="9072"/>
+      </w:tabs>
+      <w:spacing w:after="0" w:line="240" w:lineRule="auto"/>
+    </w:pPr>
+  </w:style>
+  <w:style w:type="character" w:customStyle="1" w:styleId="En-tteCar">
+    <w:name w:val="En-tête Car"/>
+    <w:basedOn w:val="Policepardfaut"/>
+    <w:link w:val="En-tte"/>
+    <w:uiPriority w:val="99"/>
+    <w:rsid w:val="00057FEE"/>
+  </w:style>
+  <w:style w:type="paragraph" w:styleId="Pieddepage">
+    <w:name w:val="footer"/>
+    <w:basedOn w:val="Normal"/>
+    <w:link w:val="PieddepageCar"/>
+    <w:uiPriority w:val="99"/>
+    <w:unhideWhenUsed/>
+    <w:rsid w:val="00057FEE"/>
+    <w:pPr>
+      <w:tabs>
+        <w:tab w:val="center" w:pos="4536"/>
+        <w:tab w:val="right" w:pos="9072"/>
+      </w:tabs>
+      <w:spacing w:after="0" w:line="240" w:lineRule="auto"/>
+    </w:pPr>
+  </w:style>
+  <w:style w:type="character" w:customStyle="1" w:styleId="PieddepageCar">
+    <w:name w:val="Pied de page Car"/>
+    <w:basedOn w:val="Policepardfaut"/>
+    <w:link w:val="Pieddepage"/>
+    <w:uiPriority w:val="99"/>
+    <w:rsid w:val="00057FEE"/>
+  </w:style>
+  <w:style w:type="paragraph" w:styleId="Titre">
+    <w:name w:val="Title"/>
+    <w:basedOn w:val="Normal"/>
+    <w:next w:val="Normal"/>
+    <w:link w:val="TitreCar"/>
+    <w:uiPriority w:val="10"/>
+    <w:qFormat/>
+    <w:rsid w:val="00057FEE"/>
+    <w:pPr>
+      <w:spacing w:after="0" w:line="240" w:lineRule="auto"/>
+      <w:contextualSpacing/>
+    </w:pPr>
+    <w:rPr>
+      <w:rFonts w:asciiTheme="majorHAnsi" w:eastAsiaTheme="majorEastAsia" w:hAnsiTheme="majorHAnsi" w:cstheme="majorBidi"/>
+      <w:spacing w:val="-10"/>
+      <w:kern w:val="28"/>
+      <w:sz w:val="56"/>
+      <w:szCs w:val="56"/>
+    </w:rPr>
+  </w:style>
+  <w:style w:type="character" w:customStyle="1" w:styleId="TitreCar">
+    <w:name w:val="Titre Car"/>
+    <w:basedOn w:val="Policepardfaut"/>
+    <w:link w:val="Titre"/>
+    <w:uiPriority w:val="10"/>
+    <w:rsid w:val="00057FEE"/>
+    <w:rPr>
+      <w:rFonts w:asciiTheme="majorHAnsi" w:eastAsiaTheme="majorEastAsia" w:hAnsiTheme="majorHAnsi" w:cstheme="majorBidi"/>
+      <w:spacing w:val="-10"/>
+      <w:kern w:val="28"/>
+      <w:sz w:val="56"/>
+      <w:szCs w:val="56"/>
+    </w:rPr>
+  </w:style>
 </w:styles>
 </file>
 

</xml_diff>

<commit_message>
add gantt not finish
</commit_message>
<xml_diff>
--- a/Prise de note/Prise de note.docx
+++ b/Prise de note/Prise de note.docx
@@ -3,7 +3,17 @@
 <w:document xmlns:wpc="http://schemas.microsoft.com/office/word/2010/wordprocessingCanvas" xmlns:cx="http://schemas.microsoft.com/office/drawing/2014/chartex" xmlns:cx1="http://schemas.microsoft.com/office/drawing/2015/9/8/chartex" xmlns:cx2="http://schemas.microsoft.com/office/drawing/2015/10/21/chartex" xmlns:cx3="http://schemas.microsoft.com/office/drawing/2016/5/9/chartex" xmlns:cx4="http://schemas.microsoft.com/office/drawing/2016/5/10/chartex" xmlns:cx5="http://schemas.microsoft.com/office/drawing/2016/5/11/chartex" xmlns:cx6="http://schemas.microsoft.com/office/drawing/2016/5/12/chartex" xmlns:cx7="http://schemas.microsoft.com/office/drawing/2016/5/13/chartex" xmlns:cx8="http://schemas.microsoft.com/office/drawing/2016/5/14/chartex" xmlns:mc="http://schemas.openxmlformats.org/markup-compatibility/2006" xmlns:aink="http://schemas.microsoft.com/office/drawing/2016/ink" xmlns:am3d="http://schemas.microsoft.com/office/drawing/2017/model3d" xmlns:o="urn:schemas-microsoft-com:office:office" xmlns:r="http://schemas.openxmlformats.org/officeDocument/2006/relationships" xmlns:m="http://schemas.openxmlformats.org/officeDocument/2006/math" xmlns:v="urn:schemas-microsoft-com:vml" xmlns:wp14="http://schemas.microsoft.com/office/word/2010/wordprocessingDrawing" xmlns:wp="http://schemas.openxmlformats.org/drawingml/2006/wordprocessingDrawing" xmlns:w10="urn:schemas-microsoft-com:office:word" xmlns:w="http://schemas.openxmlformats.org/wordprocessingml/2006/main" xmlns:w14="http://schemas.microsoft.com/office/word/2010/wordml" xmlns:w15="http://schemas.microsoft.com/office/word/2012/wordml" xmlns:w16cex="http://schemas.microsoft.com/office/word/2018/wordml/cex" xmlns:w16cid="http://schemas.microsoft.com/office/word/2016/wordml/cid" xmlns:w16="http://schemas.microsoft.com/office/word/2018/wordml" xmlns:w16sdtdh="http://schemas.microsoft.com/office/word/2020/wordml/sdtdatahash" xmlns:w16se="http://schemas.microsoft.com/office/word/2015/wordml/symex" xmlns:wpg="http://schemas.microsoft.com/office/word/2010/wordprocessingGroup" xmlns:wpi="http://schemas.microsoft.com/office/word/2010/wordprocessingInk" xmlns:wne="http://schemas.microsoft.com/office/word/2006/wordml" xmlns:wps="http://schemas.microsoft.com/office/word/2010/wordprocessingShape" mc:Ignorable="w14 w15 w16se w16cid w16 w16cex w16sdtdh wp14">
   <w:body>
     <w:p>
-      <w:r>
+      <w:pPr>
+        <w:rPr>
+          <w:i/>
+          <w:iCs/>
+        </w:rPr>
+      </w:pPr>
+      <w:r>
+        <w:rPr>
+          <w:i/>
+          <w:iCs/>
+        </w:rPr>
         <w:t>Chaque année Isitech demande de rendre un devoir de groupe.</w:t>
       </w:r>
     </w:p>
@@ -302,11 +312,9 @@
       <w:r>
         <w:t xml:space="preserve"> </w:t>
       </w:r>
-      <w:proofErr w:type="gramStart"/>
-      <w:r>
-        <w:t>info,…</w:t>
-      </w:r>
-      <w:proofErr w:type="gramEnd"/>
+      <w:r>
+        <w:t>info, …</w:t>
+      </w:r>
     </w:p>
     <w:p>
       <w:pPr>
@@ -331,11 +339,9 @@
       <w:r>
         <w:t xml:space="preserve">Post-projet : évolution, renouvellement de </w:t>
       </w:r>
-      <w:proofErr w:type="gramStart"/>
-      <w:r>
-        <w:t>licence..</w:t>
-      </w:r>
-      <w:proofErr w:type="gramEnd"/>
+      <w:r>
+        <w:t>licence...</w:t>
+      </w:r>
     </w:p>
     <w:p>
       <w:pPr>
@@ -539,15 +545,13 @@
         </w:rPr>
         <w:t xml:space="preserve"> / </w:t>
       </w:r>
-      <w:proofErr w:type="spellStart"/>
       <w:r>
         <w:rPr>
           <w:b/>
           <w:bCs/>
         </w:rPr>
-        <w:t>comite</w:t>
-      </w:r>
-      <w:proofErr w:type="spellEnd"/>
+        <w:t>comité</w:t>
+      </w:r>
       <w:r>
         <w:rPr>
           <w:b/>
@@ -875,6 +879,93 @@
         <w:ind w:left="360"/>
       </w:pPr>
     </w:p>
+    <w:p>
+      <w:pPr>
+        <w:ind w:left="360"/>
+      </w:pPr>
+      <w:r>
+        <w:t>Le chemin critique est une technique qui permet d’identifier les tâches nécessaires à l’achèvement d’un projet.</w:t>
+      </w:r>
+    </w:p>
+    <w:p>
+      <w:pPr>
+        <w:rPr>
+          <w:u w:val="single"/>
+        </w:rPr>
+      </w:pPr>
+      <w:r>
+        <w:rPr>
+          <w:u w:val="single"/>
+        </w:rPr>
+        <w:t xml:space="preserve">3 </w:t>
+      </w:r>
+      <w:r>
+        <w:rPr>
+          <w:u w:val="single"/>
+        </w:rPr>
+        <w:t>Types de ressources :</w:t>
+      </w:r>
+    </w:p>
+    <w:p>
+      <w:pPr>
+        <w:pStyle w:val="Paragraphedeliste"/>
+        <w:numPr>
+          <w:ilvl w:val="0"/>
+          <w:numId w:val="1"/>
+        </w:numPr>
+      </w:pPr>
+      <w:r>
+        <w:t xml:space="preserve">Travail personne, </w:t>
+      </w:r>
+      <w:r>
+        <w:t>Ressources humaines</w:t>
+      </w:r>
+      <w:r>
+        <w:t xml:space="preserve">, </w:t>
+      </w:r>
+      <w:r>
+        <w:t>Heures</w:t>
+      </w:r>
+    </w:p>
+    <w:p>
+      <w:pPr>
+        <w:pStyle w:val="Paragraphedeliste"/>
+        <w:numPr>
+          <w:ilvl w:val="0"/>
+          <w:numId w:val="1"/>
+        </w:numPr>
+      </w:pPr>
+      <w:r>
+        <w:t>Consommable</w:t>
+      </w:r>
+    </w:p>
+    <w:p>
+      <w:pPr>
+        <w:pStyle w:val="Paragraphedeliste"/>
+        <w:numPr>
+          <w:ilvl w:val="0"/>
+          <w:numId w:val="1"/>
+        </w:numPr>
+      </w:pPr>
+      <w:r>
+        <w:t>Frais de déplacement et cout éventuelle</w:t>
+      </w:r>
+    </w:p>
+    <w:p>
+      <w:r>
+        <w:t>Macro Planning sur l’ensemble du projet, et vue d’ensemble du projet.</w:t>
+      </w:r>
+    </w:p>
+    <w:p>
+      <w:r>
+        <w:t>2 autres types de rapport qui lui permette de suivre.</w:t>
+      </w:r>
+    </w:p>
+    <w:p>
+      <w:r>
+        <w:t>Répondre au sujet, faire un gant, devis, inscrit dans le cahier des charges.</w:t>
+      </w:r>
+    </w:p>
     <w:sectPr>
       <w:pgSz w:w="11906" w:h="16838"/>
       <w:pgMar w:top="1417" w:right="1417" w:bottom="1417" w:left="1417" w:header="708" w:footer="708" w:gutter="0"/>
@@ -938,6 +1029,95 @@
 <file path=word/numbering.xml><?xml version="1.0" encoding="utf-8"?>
 <w:numbering xmlns:wpc="http://schemas.microsoft.com/office/word/2010/wordprocessingCanvas" xmlns:cx="http://schemas.microsoft.com/office/drawing/2014/chartex" xmlns:cx1="http://schemas.microsoft.com/office/drawing/2015/9/8/chartex" xmlns:cx2="http://schemas.microsoft.com/office/drawing/2015/10/21/chartex" xmlns:cx3="http://schemas.microsoft.com/office/drawing/2016/5/9/chartex" xmlns:cx4="http://schemas.microsoft.com/office/drawing/2016/5/10/chartex" xmlns:cx5="http://schemas.microsoft.com/office/drawing/2016/5/11/chartex" xmlns:cx6="http://schemas.microsoft.com/office/drawing/2016/5/12/chartex" xmlns:cx7="http://schemas.microsoft.com/office/drawing/2016/5/13/chartex" xmlns:cx8="http://schemas.microsoft.com/office/drawing/2016/5/14/chartex" xmlns:mc="http://schemas.openxmlformats.org/markup-compatibility/2006" xmlns:aink="http://schemas.microsoft.com/office/drawing/2016/ink" xmlns:am3d="http://schemas.microsoft.com/office/drawing/2017/model3d" xmlns:o="urn:schemas-microsoft-com:office:office" xmlns:r="http://schemas.openxmlformats.org/officeDocument/2006/relationships" xmlns:m="http://schemas.openxmlformats.org/officeDocument/2006/math" xmlns:v="urn:schemas-microsoft-com:vml" xmlns:wp14="http://schemas.microsoft.com/office/word/2010/wordprocessingDrawing" xmlns:wp="http://schemas.openxmlformats.org/drawingml/2006/wordprocessingDrawing" xmlns:w10="urn:schemas-microsoft-com:office:word" xmlns:w="http://schemas.openxmlformats.org/wordprocessingml/2006/main" xmlns:w14="http://schemas.microsoft.com/office/word/2010/wordml" xmlns:w15="http://schemas.microsoft.com/office/word/2012/wordml" xmlns:w16cex="http://schemas.microsoft.com/office/word/2018/wordml/cex" xmlns:w16cid="http://schemas.microsoft.com/office/word/2016/wordml/cid" xmlns:w16="http://schemas.microsoft.com/office/word/2018/wordml" xmlns:w16sdtdh="http://schemas.microsoft.com/office/word/2020/wordml/sdtdatahash" xmlns:w16se="http://schemas.microsoft.com/office/word/2015/wordml/symex" xmlns:wpg="http://schemas.microsoft.com/office/word/2010/wordprocessingGroup" xmlns:wpi="http://schemas.microsoft.com/office/word/2010/wordprocessingInk" xmlns:wne="http://schemas.microsoft.com/office/word/2006/wordml" xmlns:wps="http://schemas.microsoft.com/office/word/2010/wordprocessingShape" mc:Ignorable="w14 w15 w16se w16cid w16 w16cex w16sdtdh wp14">
   <w:abstractNum w:abstractNumId="0" w15:restartNumberingAfterBreak="0">
+    <w:nsid w:val="06BE6197"/>
+    <w:multiLevelType w:val="hybridMultilevel"/>
+    <w:tmpl w:val="6DAE3454"/>
+    <w:lvl w:ilvl="0" w:tplc="95D0E57C">
+      <w:start w:val="3"/>
+      <w:numFmt w:val="decimal"/>
+      <w:lvlText w:val="%1"/>
+      <w:lvlJc w:val="left"/>
+      <w:pPr>
+        <w:ind w:left="1080" w:hanging="360"/>
+      </w:pPr>
+      <w:rPr>
+        <w:rFonts w:hint="default"/>
+      </w:rPr>
+    </w:lvl>
+    <w:lvl w:ilvl="1" w:tplc="040C0019" w:tentative="1">
+      <w:start w:val="1"/>
+      <w:numFmt w:val="lowerLetter"/>
+      <w:lvlText w:val="%2."/>
+      <w:lvlJc w:val="left"/>
+      <w:pPr>
+        <w:ind w:left="1800" w:hanging="360"/>
+      </w:pPr>
+    </w:lvl>
+    <w:lvl w:ilvl="2" w:tplc="040C001B" w:tentative="1">
+      <w:start w:val="1"/>
+      <w:numFmt w:val="lowerRoman"/>
+      <w:lvlText w:val="%3."/>
+      <w:lvlJc w:val="right"/>
+      <w:pPr>
+        <w:ind w:left="2520" w:hanging="180"/>
+      </w:pPr>
+    </w:lvl>
+    <w:lvl w:ilvl="3" w:tplc="040C000F" w:tentative="1">
+      <w:start w:val="1"/>
+      <w:numFmt w:val="decimal"/>
+      <w:lvlText w:val="%4."/>
+      <w:lvlJc w:val="left"/>
+      <w:pPr>
+        <w:ind w:left="3240" w:hanging="360"/>
+      </w:pPr>
+    </w:lvl>
+    <w:lvl w:ilvl="4" w:tplc="040C0019" w:tentative="1">
+      <w:start w:val="1"/>
+      <w:numFmt w:val="lowerLetter"/>
+      <w:lvlText w:val="%5."/>
+      <w:lvlJc w:val="left"/>
+      <w:pPr>
+        <w:ind w:left="3960" w:hanging="360"/>
+      </w:pPr>
+    </w:lvl>
+    <w:lvl w:ilvl="5" w:tplc="040C001B" w:tentative="1">
+      <w:start w:val="1"/>
+      <w:numFmt w:val="lowerRoman"/>
+      <w:lvlText w:val="%6."/>
+      <w:lvlJc w:val="right"/>
+      <w:pPr>
+        <w:ind w:left="4680" w:hanging="180"/>
+      </w:pPr>
+    </w:lvl>
+    <w:lvl w:ilvl="6" w:tplc="040C000F" w:tentative="1">
+      <w:start w:val="1"/>
+      <w:numFmt w:val="decimal"/>
+      <w:lvlText w:val="%7."/>
+      <w:lvlJc w:val="left"/>
+      <w:pPr>
+        <w:ind w:left="5400" w:hanging="360"/>
+      </w:pPr>
+    </w:lvl>
+    <w:lvl w:ilvl="7" w:tplc="040C0019" w:tentative="1">
+      <w:start w:val="1"/>
+      <w:numFmt w:val="lowerLetter"/>
+      <w:lvlText w:val="%8."/>
+      <w:lvlJc w:val="left"/>
+      <w:pPr>
+        <w:ind w:left="6120" w:hanging="360"/>
+      </w:pPr>
+    </w:lvl>
+    <w:lvl w:ilvl="8" w:tplc="040C001B" w:tentative="1">
+      <w:start w:val="1"/>
+      <w:numFmt w:val="lowerRoman"/>
+      <w:lvlText w:val="%9."/>
+      <w:lvlJc w:val="right"/>
+      <w:pPr>
+        <w:ind w:left="6840" w:hanging="180"/>
+      </w:pPr>
+    </w:lvl>
+  </w:abstractNum>
+  <w:abstractNum w:abstractNumId="1" w15:restartNumberingAfterBreak="0">
     <w:nsid w:val="0A3D01ED"/>
     <w:multiLevelType w:val="hybridMultilevel"/>
     <w:tmpl w:val="0268CCCA"/>
@@ -1049,7 +1229,102 @@
       </w:rPr>
     </w:lvl>
   </w:abstractNum>
+  <w:abstractNum w:abstractNumId="2" w15:restartNumberingAfterBreak="0">
+    <w:nsid w:val="1F6F189E"/>
+    <w:multiLevelType w:val="hybridMultilevel"/>
+    <w:tmpl w:val="B2BC4268"/>
+    <w:lvl w:ilvl="0" w:tplc="E4203702">
+      <w:start w:val="3"/>
+      <w:numFmt w:val="decimal"/>
+      <w:lvlText w:val="%1"/>
+      <w:lvlJc w:val="left"/>
+      <w:pPr>
+        <w:ind w:left="720" w:hanging="360"/>
+      </w:pPr>
+      <w:rPr>
+        <w:rFonts w:hint="default"/>
+      </w:rPr>
+    </w:lvl>
+    <w:lvl w:ilvl="1" w:tplc="040C0019" w:tentative="1">
+      <w:start w:val="1"/>
+      <w:numFmt w:val="lowerLetter"/>
+      <w:lvlText w:val="%2."/>
+      <w:lvlJc w:val="left"/>
+      <w:pPr>
+        <w:ind w:left="1440" w:hanging="360"/>
+      </w:pPr>
+    </w:lvl>
+    <w:lvl w:ilvl="2" w:tplc="040C001B" w:tentative="1">
+      <w:start w:val="1"/>
+      <w:numFmt w:val="lowerRoman"/>
+      <w:lvlText w:val="%3."/>
+      <w:lvlJc w:val="right"/>
+      <w:pPr>
+        <w:ind w:left="2160" w:hanging="180"/>
+      </w:pPr>
+    </w:lvl>
+    <w:lvl w:ilvl="3" w:tplc="040C000F" w:tentative="1">
+      <w:start w:val="1"/>
+      <w:numFmt w:val="decimal"/>
+      <w:lvlText w:val="%4."/>
+      <w:lvlJc w:val="left"/>
+      <w:pPr>
+        <w:ind w:left="2880" w:hanging="360"/>
+      </w:pPr>
+    </w:lvl>
+    <w:lvl w:ilvl="4" w:tplc="040C0019" w:tentative="1">
+      <w:start w:val="1"/>
+      <w:numFmt w:val="lowerLetter"/>
+      <w:lvlText w:val="%5."/>
+      <w:lvlJc w:val="left"/>
+      <w:pPr>
+        <w:ind w:left="3600" w:hanging="360"/>
+      </w:pPr>
+    </w:lvl>
+    <w:lvl w:ilvl="5" w:tplc="040C001B" w:tentative="1">
+      <w:start w:val="1"/>
+      <w:numFmt w:val="lowerRoman"/>
+      <w:lvlText w:val="%6."/>
+      <w:lvlJc w:val="right"/>
+      <w:pPr>
+        <w:ind w:left="4320" w:hanging="180"/>
+      </w:pPr>
+    </w:lvl>
+    <w:lvl w:ilvl="6" w:tplc="040C000F" w:tentative="1">
+      <w:start w:val="1"/>
+      <w:numFmt w:val="decimal"/>
+      <w:lvlText w:val="%7."/>
+      <w:lvlJc w:val="left"/>
+      <w:pPr>
+        <w:ind w:left="5040" w:hanging="360"/>
+      </w:pPr>
+    </w:lvl>
+    <w:lvl w:ilvl="7" w:tplc="040C0019" w:tentative="1">
+      <w:start w:val="1"/>
+      <w:numFmt w:val="lowerLetter"/>
+      <w:lvlText w:val="%8."/>
+      <w:lvlJc w:val="left"/>
+      <w:pPr>
+        <w:ind w:left="5760" w:hanging="360"/>
+      </w:pPr>
+    </w:lvl>
+    <w:lvl w:ilvl="8" w:tplc="040C001B" w:tentative="1">
+      <w:start w:val="1"/>
+      <w:numFmt w:val="lowerRoman"/>
+      <w:lvlText w:val="%9."/>
+      <w:lvlJc w:val="right"/>
+      <w:pPr>
+        <w:ind w:left="6480" w:hanging="180"/>
+      </w:pPr>
+    </w:lvl>
+  </w:abstractNum>
   <w:num w:numId="1">
+    <w:abstractNumId w:val="1"/>
+  </w:num>
+  <w:num w:numId="2">
+    <w:abstractNumId w:val="2"/>
+  </w:num>
+  <w:num w:numId="3">
     <w:abstractNumId w:val="0"/>
   </w:num>
 </w:numbering>

</xml_diff>